<commit_message>
Verzija koju sam poslao
</commit_message>
<xml_diff>
--- a/MJProjekat.docx
+++ b/MJProjekat.docx
@@ -438,7 +438,6 @@
         <w:pStyle w:val="Heading1"/>
       </w:pPr>
       <w:r>
-        <w:lastRenderedPageBreak/>
         <w:t>-</w:t>
       </w:r>
       <w:proofErr w:type="spellStart"/>
@@ -1490,14 +1489,7 @@
           <w:sz w:val="24"/>
           <w:szCs w:val="24"/>
         </w:rPr>
-        <w:t xml:space="preserve"> </w:t>
-      </w:r>
-      <w:r>
-        <w:rPr>
-          <w:sz w:val="24"/>
-          <w:szCs w:val="24"/>
-        </w:rPr>
-        <w:t xml:space="preserve">da </w:t>
+        <w:t xml:space="preserve"> da </w:t>
       </w:r>
       <w:proofErr w:type="spellStart"/>
       <w:r>
@@ -1545,14 +1537,7 @@
           <w:sz w:val="24"/>
           <w:szCs w:val="24"/>
         </w:rPr>
-        <w:t xml:space="preserve"> sentence</w:t>
-      </w:r>
-      <w:r>
-        <w:rPr>
-          <w:sz w:val="24"/>
-          <w:szCs w:val="24"/>
-        </w:rPr>
-        <w:t xml:space="preserve">. On je </w:t>
+        <w:t xml:space="preserve"> sentence. On je </w:t>
       </w:r>
       <w:proofErr w:type="spellStart"/>
       <w:r>
@@ -1895,7 +1880,23 @@
           <w:sz w:val="24"/>
           <w:szCs w:val="24"/>
         </w:rPr>
-        <w:t xml:space="preserve"> od </w:t>
+        <w:t xml:space="preserve"> </w:t>
+      </w:r>
+      <w:proofErr w:type="spellStart"/>
+      <w:r>
+        <w:rPr>
+          <w:sz w:val="24"/>
+          <w:szCs w:val="24"/>
+        </w:rPr>
+        <w:t>od</w:t>
+      </w:r>
+      <w:proofErr w:type="spellEnd"/>
+      <w:r>
+        <w:rPr>
+          <w:sz w:val="24"/>
+          <w:szCs w:val="24"/>
+        </w:rPr>
+        <w:t xml:space="preserve"> </w:t>
       </w:r>
       <w:proofErr w:type="spellStart"/>
       <w:r>
@@ -2642,14 +2643,7 @@
           <w:sz w:val="24"/>
           <w:szCs w:val="24"/>
         </w:rPr>
-        <w:t>i</w:t>
-      </w:r>
-      <w:r>
-        <w:rPr>
-          <w:sz w:val="24"/>
-          <w:szCs w:val="24"/>
-        </w:rPr>
-        <w:t>zvršno</w:t>
+        <w:t>izvršno</w:t>
       </w:r>
       <w:proofErr w:type="spellEnd"/>
       <w:r>
@@ -2689,14 +2683,7 @@
           <w:sz w:val="24"/>
           <w:szCs w:val="24"/>
         </w:rPr>
-        <w:t xml:space="preserve"> VM.</w:t>
-      </w:r>
-      <w:r>
-        <w:rPr>
-          <w:sz w:val="24"/>
-          <w:szCs w:val="24"/>
-        </w:rPr>
-        <w:t xml:space="preserve"> </w:t>
+        <w:t xml:space="preserve"> VM. </w:t>
       </w:r>
       <w:proofErr w:type="spellStart"/>
       <w:r>
@@ -3057,7 +3044,6 @@
           <w:sz w:val="40"/>
           <w:szCs w:val="40"/>
         </w:rPr>
-        <w:lastRenderedPageBreak/>
         <w:t>-</w:t>
       </w:r>
       <w:r>
@@ -5299,15 +5285,7 @@
           <w:szCs w:val="24"/>
           <w:lang w:val="sr-Latn-RS"/>
         </w:rPr>
-        <w:t>Kompajliranje i dodavanje neophodnih biblioteka</w:t>
-      </w:r>
-      <w:r>
-        <w:rPr>
-          <w:sz w:val="24"/>
-          <w:szCs w:val="24"/>
-          <w:lang w:val="sr-Latn-RS"/>
-        </w:rPr>
-        <w:t>:</w:t>
+        <w:t>Kompajliranje i dodavanje neophodnih biblioteka:</w:t>
       </w:r>
     </w:p>
     <w:p>
@@ -7025,15 +7003,7 @@
           <w:szCs w:val="24"/>
           <w:lang w:val="sr-Latn-RS"/>
         </w:rPr>
-        <w:t xml:space="preserve"> fajla</w:t>
-      </w:r>
-      <w:r>
-        <w:rPr>
-          <w:sz w:val="24"/>
-          <w:szCs w:val="24"/>
-          <w:lang w:val="sr-Latn-RS"/>
-        </w:rPr>
-        <w:t>:</w:t>
+        <w:t xml:space="preserve"> fajla:</w:t>
       </w:r>
     </w:p>
     <w:p>
@@ -9092,7 +9062,6 @@
         <w:rPr>
           <w:lang w:val="sr-Latn-RS"/>
         </w:rPr>
-        <w:lastRenderedPageBreak/>
         <w:t>-</w:t>
       </w:r>
       <w:r>
@@ -9264,15 +9233,7 @@
           <w:szCs w:val="24"/>
           <w:lang w:val="sr-Latn-RS"/>
         </w:rPr>
-        <w:t>-uje metodu</w:t>
-      </w:r>
-      <w:r>
-        <w:rPr>
-          <w:sz w:val="24"/>
-          <w:szCs w:val="24"/>
-          <w:lang w:val="sr-Latn-RS"/>
-        </w:rPr>
-        <w:t xml:space="preserve"> </w:t>
+        <w:t xml:space="preserve">-uje metodu </w:t>
       </w:r>
       <w:proofErr w:type="spellStart"/>
       <w:r>
@@ -9384,15 +9345,7 @@
           <w:szCs w:val="24"/>
           <w:lang w:val="sr-Latn-RS"/>
         </w:rPr>
-        <w:t>– klasa koja proširuje</w:t>
-      </w:r>
-      <w:r>
-        <w:rPr>
-          <w:sz w:val="24"/>
-          <w:szCs w:val="24"/>
-          <w:lang w:val="sr-Latn-RS"/>
-        </w:rPr>
-        <w:t xml:space="preserve"> klasu </w:t>
+        <w:t xml:space="preserve">– klasa koja proširuje klasu </w:t>
       </w:r>
       <w:proofErr w:type="spellStart"/>
       <w:r>
@@ -9414,91 +9367,6 @@
           <w:lang w:val="sr-Latn-RS"/>
         </w:rPr>
         <w:t xml:space="preserve"> tako što sadrži brojač lokalnih promenljivih i formalnih parametara</w:t>
-      </w:r>
-    </w:p>
-    <w:p>
-      <w:pPr>
-        <w:pStyle w:val="ListParagraph"/>
-        <w:numPr>
-          <w:ilvl w:val="0"/>
-          <w:numId w:val="7"/>
-        </w:numPr>
-        <w:rPr>
-          <w:sz w:val="24"/>
-          <w:szCs w:val="24"/>
-          <w:lang w:val="sr-Latn-RS"/>
-        </w:rPr>
-      </w:pPr>
-      <w:proofErr w:type="spellStart"/>
-      <w:r>
-        <w:rPr>
-          <w:rFonts w:ascii="Courier New" w:hAnsi="Courier New" w:cs="Courier New"/>
-          <w:color w:val="000000"/>
-          <w:kern w:val="0"/>
-          <w:sz w:val="24"/>
-          <w:szCs w:val="24"/>
-          <w:highlight w:val="lightGray"/>
-        </w:rPr>
-        <w:t>MJLexTest</w:t>
-      </w:r>
-      <w:proofErr w:type="spellEnd"/>
-      <w:r>
-        <w:rPr>
-          <w:rFonts w:ascii="Courier New" w:hAnsi="Courier New" w:cs="Courier New"/>
-          <w:color w:val="000000"/>
-          <w:kern w:val="0"/>
-          <w:sz w:val="24"/>
-          <w:szCs w:val="24"/>
-        </w:rPr>
-        <w:t xml:space="preserve"> </w:t>
-      </w:r>
-      <w:r>
-        <w:rPr>
-          <w:sz w:val="24"/>
-          <w:szCs w:val="24"/>
-          <w:lang w:val="sr-Latn-RS"/>
-        </w:rPr>
-        <w:t>– klasa koja</w:t>
-      </w:r>
-      <w:r>
-        <w:rPr>
-          <w:sz w:val="24"/>
-          <w:szCs w:val="24"/>
-          <w:lang w:val="sr-Latn-RS"/>
-        </w:rPr>
-        <w:t xml:space="preserve"> vrši leksičku analizu ulaznog fajla</w:t>
-      </w:r>
-    </w:p>
-    <w:p>
-      <w:pPr>
-        <w:pStyle w:val="ListParagraph"/>
-        <w:numPr>
-          <w:ilvl w:val="0"/>
-          <w:numId w:val="7"/>
-        </w:numPr>
-        <w:rPr>
-          <w:sz w:val="24"/>
-          <w:szCs w:val="24"/>
-          <w:lang w:val="sr-Latn-RS"/>
-        </w:rPr>
-      </w:pPr>
-      <w:proofErr w:type="spellStart"/>
-      <w:r>
-        <w:rPr>
-          <w:sz w:val="24"/>
-          <w:szCs w:val="24"/>
-          <w:lang w:val="sr-Latn-RS"/>
-        </w:rPr>
-        <w:t>MJParserTest</w:t>
-      </w:r>
-      <w:proofErr w:type="spellEnd"/>
-      <w:r>
-        <w:rPr>
-          <w:sz w:val="24"/>
-          <w:szCs w:val="24"/>
-          <w:lang w:val="sr-Latn-RS"/>
-        </w:rPr>
-        <w:t xml:space="preserve"> ….. moraš da dodaš</w:t>
       </w:r>
     </w:p>
     <w:sectPr>

</xml_diff>